<commit_message>
Se modifico el Borrador - Proceso de Negocio.docx
</commit_message>
<xml_diff>
--- a/se/Trabajo Profesional/Borrador - Proceso de Negocio.docx
+++ b/se/Trabajo Profesional/Borrador - Proceso de Negocio.docx
@@ -5,6 +5,28 @@
     <w:p>
       <w:pPr>
         <w:rPr>
+          <w:color w:val="FF0000"/>
+          <w:lang w:val="es-MX"/>
+        </w:rPr>
+      </w:pPr>
+      <w:r>
+        <w:rPr>
+          <w:color w:val="FF0000"/>
+          <w:lang w:val="es-MX"/>
+        </w:rPr>
+        <w:t>Lo que está en rojo es lo que creo estuvimos hablando hace un rato.- Seba</w:t>
+      </w:r>
+    </w:p>
+    <w:p>
+      <w:pPr>
+        <w:rPr>
+          <w:lang w:val="es-MX"/>
+        </w:rPr>
+      </w:pPr>
+    </w:p>
+    <w:p>
+      <w:pPr>
+        <w:rPr>
           <w:lang w:val="es-MX"/>
         </w:rPr>
       </w:pPr>
@@ -81,14 +103,48 @@
     <w:p>
       <w:pPr>
         <w:rPr>
-          <w:lang w:val="es-MX"/>
-        </w:rPr>
-      </w:pPr>
-      <w:r>
-        <w:rPr>
-          <w:lang w:val="es-MX"/>
-        </w:rPr>
-        <w:t>El usuario ingresa fecha de inicio y de fin.</w:t>
+          <w:color w:val="FF0000"/>
+          <w:lang w:val="es-MX"/>
+        </w:rPr>
+      </w:pPr>
+      <w:r>
+        <w:rPr>
+          <w:color w:val="FF0000"/>
+          <w:lang w:val="es-MX"/>
+        </w:rPr>
+        <w:t>Solo podrá tener 1 solo plan de entrenamiento activo por vez</w:t>
+      </w:r>
+    </w:p>
+    <w:p>
+      <w:pPr>
+        <w:rPr>
+          <w:lang w:val="es-MX"/>
+        </w:rPr>
+      </w:pPr>
+      <w:r>
+        <w:rPr>
+          <w:lang w:val="es-MX"/>
+        </w:rPr>
+        <w:t>El usuario ingresa fecha de inicio y de fin</w:t>
+      </w:r>
+      <w:r>
+        <w:rPr>
+          <w:lang w:val="es-MX"/>
+        </w:rPr>
+        <w:t xml:space="preserve"> </w:t>
+      </w:r>
+      <w:r>
+        <w:rPr>
+          <w:color w:val="FF0000"/>
+          <w:lang w:val="es-MX"/>
+        </w:rPr>
+        <w:t>y un valor a llegar (una meta)</w:t>
+      </w:r>
+      <w:r>
+        <w:rPr>
+          <w:lang w:val="es-MX"/>
+        </w:rPr>
+        <w:t>.</w:t>
       </w:r>
     </w:p>
     <w:p>
@@ -107,6 +163,44 @@
     <w:p>
       <w:pPr>
         <w:rPr>
+          <w:color w:val="FF0000"/>
+          <w:lang w:val="es-MX"/>
+        </w:rPr>
+      </w:pPr>
+      <w:r>
+        <w:rPr>
+          <w:color w:val="FF0000"/>
+          <w:lang w:val="es-MX"/>
+        </w:rPr>
+        <w:t xml:space="preserve">El sistema </w:t>
+      </w:r>
+      <w:r>
+        <w:rPr>
+          <w:color w:val="FF0000"/>
+          <w:lang w:val="es-MX"/>
+        </w:rPr>
+        <w:t xml:space="preserve"> solicita se actualicen los valores actuales de los planes de entrenamiento elegidos (peso, velocidad, </w:t>
+      </w:r>
+      <w:proofErr w:type="spellStart"/>
+      <w:r>
+        <w:rPr>
+          <w:color w:val="FF0000"/>
+          <w:lang w:val="es-MX"/>
+        </w:rPr>
+        <w:t>etc</w:t>
+      </w:r>
+      <w:proofErr w:type="spellEnd"/>
+      <w:r>
+        <w:rPr>
+          <w:color w:val="FF0000"/>
+          <w:lang w:val="es-MX"/>
+        </w:rPr>
+        <w:t>).</w:t>
+      </w:r>
+    </w:p>
+    <w:p>
+      <w:pPr>
+        <w:rPr>
           <w:lang w:val="es-MX"/>
         </w:rPr>
       </w:pPr>
@@ -262,6 +356,7 @@
           <w:u w:val="single"/>
           <w:lang w:val="es-MX"/>
         </w:rPr>
+        <w:lastRenderedPageBreak/>
         <w:t>Alta de deportista:</w:t>
       </w:r>
     </w:p>
@@ -329,13 +424,43 @@
         <w:rPr>
           <w:lang w:val="es-MX"/>
         </w:rPr>
-        <w:lastRenderedPageBreak/>
         <w:t>El usuario selecciona de una lista deportistas.</w:t>
       </w:r>
     </w:p>
     <w:p>
       <w:pPr>
         <w:rPr>
+          <w:color w:val="FF0000"/>
+          <w:lang w:val="es-MX"/>
+        </w:rPr>
+      </w:pPr>
+      <w:r>
+        <w:rPr>
+          <w:color w:val="FF0000"/>
+          <w:lang w:val="es-MX"/>
+        </w:rPr>
+        <w:t>Entiendo que los depo</w:t>
+      </w:r>
+      <w:r>
+        <w:rPr>
+          <w:color w:val="FF0000"/>
+          <w:lang w:val="es-MX"/>
+        </w:rPr>
+        <w:t>rtistas (atletas) ya deben estar ingresados en el sistema</w:t>
+      </w:r>
+      <w:proofErr w:type="gramStart"/>
+      <w:r>
+        <w:rPr>
+          <w:color w:val="FF0000"/>
+          <w:lang w:val="es-MX"/>
+        </w:rPr>
+        <w:t>?</w:t>
+      </w:r>
+      <w:proofErr w:type="gramEnd"/>
+    </w:p>
+    <w:p>
+      <w:pPr>
+        <w:rPr>
           <w:u w:val="single"/>
           <w:lang w:val="es-MX"/>
         </w:rPr>
@@ -352,7 +477,29 @@
           <w:u w:val="single"/>
           <w:lang w:val="es-MX"/>
         </w:rPr>
-        <w:t xml:space="preserve"> (Se asocia un plan de entrenamiento a un grupo)</w:t>
+        <w:t xml:space="preserve"> </w:t>
+      </w:r>
+      <w:r>
+        <w:rPr>
+          <w:color w:val="FF0000"/>
+          <w:u w:val="single"/>
+          <w:lang w:val="es-MX"/>
+        </w:rPr>
+        <w:t>predefinido</w:t>
+      </w:r>
+      <w:r>
+        <w:rPr>
+          <w:u w:val="single"/>
+          <w:lang w:val="es-MX"/>
+        </w:rPr>
+        <w:t xml:space="preserve"> (</w:t>
+      </w:r>
+      <w:r>
+        <w:rPr>
+          <w:u w:val="single"/>
+          <w:lang w:val="es-MX"/>
+        </w:rPr>
+        <w:t>Se asocia un plan de entrenamiento a un grupo)</w:t>
       </w:r>
     </w:p>
     <w:p>
@@ -404,33 +551,110 @@
         <w:rPr>
           <w:lang w:val="es-MX"/>
         </w:rPr>
-        <w:t>El usuario ingresa fecha de inicio y de fin.</w:t>
-      </w:r>
-    </w:p>
-    <w:p>
-      <w:pPr>
-        <w:rPr>
-          <w:lang w:val="es-MX"/>
-        </w:rPr>
-      </w:pPr>
-      <w:r>
-        <w:rPr>
-          <w:lang w:val="es-MX"/>
-        </w:rPr>
-        <w:t>El sistema asocia al usuario el plan de entrenamiento seleccionado junto con sus rutinas de entrenamiento y las actividades.</w:t>
-      </w:r>
-    </w:p>
-    <w:p>
-      <w:pPr>
-        <w:rPr>
-          <w:lang w:val="es-MX"/>
-        </w:rPr>
-      </w:pPr>
-      <w:r>
-        <w:rPr>
-          <w:lang w:val="es-MX"/>
-        </w:rPr>
-        <w:t>El sistema solicita que el usuario indique que evolución en gráficas quiere ver: Peso, Velocidad, Resistencia, Fuerza, Musculatura.</w:t>
+        <w:t>El usuario ingresa fecha de inicio y de fin</w:t>
+      </w:r>
+      <w:r>
+        <w:rPr>
+          <w:lang w:val="es-MX"/>
+        </w:rPr>
+        <w:t xml:space="preserve"> </w:t>
+      </w:r>
+      <w:r>
+        <w:rPr>
+          <w:color w:val="FF0000"/>
+          <w:lang w:val="es-MX"/>
+        </w:rPr>
+        <w:t>y un valor a llegar (meta)</w:t>
+      </w:r>
+      <w:r>
+        <w:rPr>
+          <w:lang w:val="es-MX"/>
+        </w:rPr>
+        <w:t>.</w:t>
+      </w:r>
+    </w:p>
+    <w:p>
+      <w:pPr>
+        <w:rPr>
+          <w:lang w:val="es-MX"/>
+        </w:rPr>
+      </w:pPr>
+      <w:r>
+        <w:rPr>
+          <w:lang w:val="es-MX"/>
+        </w:rPr>
+        <w:t xml:space="preserve">El sistema asocia al </w:t>
+      </w:r>
+      <w:r>
+        <w:rPr>
+          <w:strike/>
+          <w:lang w:val="es-MX"/>
+        </w:rPr>
+        <w:t>usuario</w:t>
+      </w:r>
+      <w:r>
+        <w:rPr>
+          <w:lang w:val="es-MX"/>
+        </w:rPr>
+        <w:t xml:space="preserve"> </w:t>
+      </w:r>
+      <w:r>
+        <w:rPr>
+          <w:color w:val="FF0000"/>
+          <w:lang w:val="es-MX"/>
+        </w:rPr>
+        <w:t>grupo</w:t>
+      </w:r>
+      <w:r>
+        <w:rPr>
+          <w:lang w:val="es-MX"/>
+        </w:rPr>
+        <w:t xml:space="preserve"> el plan de entrenamiento seleccionado junto con sus rutinas de entrenamiento y las actividades.</w:t>
+      </w:r>
+    </w:p>
+    <w:p>
+      <w:pPr>
+        <w:rPr>
+          <w:lang w:val="es-MX"/>
+        </w:rPr>
+      </w:pPr>
+      <w:r>
+        <w:rPr>
+          <w:lang w:val="es-MX"/>
+        </w:rPr>
+        <w:t xml:space="preserve">El sistema solicita que el </w:t>
+      </w:r>
+      <w:r>
+        <w:rPr>
+          <w:strike/>
+          <w:lang w:val="es-MX"/>
+        </w:rPr>
+        <w:t>usuario</w:t>
+      </w:r>
+      <w:r>
+        <w:rPr>
+          <w:lang w:val="es-MX"/>
+        </w:rPr>
+        <w:t xml:space="preserve"> </w:t>
+      </w:r>
+      <w:r>
+        <w:rPr>
+          <w:color w:val="FF0000"/>
+          <w:lang w:val="es-MX"/>
+        </w:rPr>
+        <w:t>entrenador</w:t>
+      </w:r>
+      <w:r>
+        <w:rPr>
+          <w:lang w:val="es-MX"/>
+        </w:rPr>
+        <w:t xml:space="preserve"> </w:t>
+      </w:r>
+      <w:r>
+        <w:rPr>
+          <w:lang w:val="es-MX"/>
+        </w:rPr>
+        <w:t>indique que evolución en gráficas quiere ver: Peso, Velocidad, Resistencia, Fuerza, Musculatura.</w:t>
       </w:r>
     </w:p>
     <w:p>
@@ -458,29 +682,53 @@
         <w:rPr>
           <w:lang w:val="es-MX"/>
         </w:rPr>
-        <w:t>El usuario indica que quiere registrar un entrenamiento que llevó a cabo.</w:t>
-      </w:r>
-    </w:p>
-    <w:p>
-      <w:pPr>
-        <w:rPr>
-          <w:lang w:val="es-MX"/>
-        </w:rPr>
-      </w:pPr>
-      <w:r>
-        <w:rPr>
-          <w:lang w:val="es-MX"/>
-        </w:rPr>
-        <w:t xml:space="preserve">El sistema muestra </w:t>
-      </w:r>
-      <w:proofErr w:type="gramStart"/>
-      <w:r>
-        <w:rPr>
-          <w:lang w:val="es-MX"/>
-        </w:rPr>
-        <w:t>un</w:t>
-      </w:r>
-      <w:proofErr w:type="gramEnd"/>
+        <w:t xml:space="preserve">El </w:t>
+      </w:r>
+      <w:r>
+        <w:rPr>
+          <w:strike/>
+          <w:lang w:val="es-MX"/>
+        </w:rPr>
+        <w:t>usuario</w:t>
+      </w:r>
+      <w:r>
+        <w:rPr>
+          <w:lang w:val="es-MX"/>
+        </w:rPr>
+        <w:t xml:space="preserve"> </w:t>
+      </w:r>
+      <w:r>
+        <w:rPr>
+          <w:color w:val="FF0000"/>
+          <w:lang w:val="es-MX"/>
+        </w:rPr>
+        <w:t>entrenador</w:t>
+      </w:r>
+      <w:r>
+        <w:rPr>
+          <w:lang w:val="es-MX"/>
+        </w:rPr>
+        <w:t xml:space="preserve"> indica que quiere registrar un entrenamiento que llevó a cabo.</w:t>
+      </w:r>
+    </w:p>
+    <w:p>
+      <w:pPr>
+        <w:rPr>
+          <w:lang w:val="es-MX"/>
+        </w:rPr>
+      </w:pPr>
+      <w:r>
+        <w:rPr>
+          <w:lang w:val="es-MX"/>
+        </w:rPr>
+        <w:t>El sistema muestra un</w:t>
+      </w:r>
+      <w:r>
+        <w:rPr>
+          <w:lang w:val="es-MX"/>
+        </w:rPr>
+        <w:t>a</w:t>
+      </w:r>
       <w:r>
         <w:rPr>
           <w:lang w:val="es-MX"/>
@@ -498,7 +746,33 @@
         <w:rPr>
           <w:lang w:val="es-MX"/>
         </w:rPr>
-        <w:t>El usuario indica grupo al que quiere asociar el entrenamiento.</w:t>
+        <w:t xml:space="preserve">El </w:t>
+      </w:r>
+      <w:r>
+        <w:rPr>
+          <w:strike/>
+          <w:lang w:val="es-MX"/>
+        </w:rPr>
+        <w:t>usuario</w:t>
+      </w:r>
+      <w:r>
+        <w:rPr>
+          <w:lang w:val="es-MX"/>
+        </w:rPr>
+        <w:t xml:space="preserve"> </w:t>
+      </w:r>
+      <w:r>
+        <w:rPr>
+          <w:color w:val="FF0000"/>
+          <w:lang w:val="es-MX"/>
+        </w:rPr>
+        <w:t>entrenador</w:t>
+      </w:r>
+      <w:r>
+        <w:rPr>
+          <w:lang w:val="es-MX"/>
+        </w:rPr>
+        <w:t xml:space="preserve"> indica grupo al que quiere asociar el entrenamiento.</w:t>
       </w:r>
     </w:p>
     <w:p>
@@ -579,6 +853,20 @@
         </w:rPr>
         <w:t>El sistema registra esta información y la asocia al grupo.</w:t>
       </w:r>
+    </w:p>
+    <w:p>
+      <w:pPr>
+        <w:rPr>
+          <w:lang w:val="es-MX"/>
+        </w:rPr>
+      </w:pPr>
+    </w:p>
+    <w:p>
+      <w:pPr>
+        <w:rPr>
+          <w:lang w:val="es-MX"/>
+        </w:rPr>
+      </w:pPr>
     </w:p>
     <w:sectPr>
       <w:pgSz w:w="12240" w:h="15840"/>

</xml_diff>